<commit_message>
privacy and policy files
</commit_message>
<xml_diff>
--- a/public/Политика_конфиденциальности.docx
+++ b/public/Политика_конфиденциальности.docx
@@ -26,7 +26,7 @@
         <w:rPr>
           <w:sz w:val="22"/>
           <w:szCs w:val="22"/>
-          <w:lang w:val="en-US"/>
+          <w:lang w:val="ru-RU"/>
         </w:rPr>
         <w:t>5</w:t>
       </w:r>
@@ -63,7 +63,73 @@
     </w:p>
     <w:p>
       <w:r>
-        <w:t>1.1. Настоящая Политика конфиденциальности (далее — «Политика») определяет порядок сбора, хранения, обработки и защиты персональных данных пользователей (далее — «Пользователь») интернет-сайта [указать URL] (далее — «Сайт»), принадлежащего ООО «Live Media Team» (далее — «Оператор»).</w:t>
+        <w:t xml:space="preserve">1.1. Настоящая Политика конфиденциальности (далее — «Политика») определяет порядок сбора, хранения, обработки и защиты персональных данных пользователей (далее — «Пользователь») интернет-сайта </w:t>
+      </w:r>
+      <w:r>
+        <w:rPr>
+          <w:lang w:val="en-US"/>
+        </w:rPr>
+        <w:t>https</w:t>
+      </w:r>
+      <w:r>
+        <w:rPr>
+          <w:lang w:val="ru-RU"/>
+        </w:rPr>
+        <w:t>://</w:t>
+      </w:r>
+      <w:r>
+        <w:rPr>
+          <w:lang w:val="en-US"/>
+        </w:rPr>
+        <w:t>www</w:t>
+      </w:r>
+      <w:r>
+        <w:rPr>
+          <w:lang w:val="ru-RU"/>
+        </w:rPr>
+        <w:t>.</w:t>
+      </w:r>
+      <w:proofErr w:type="spellStart"/>
+      <w:r>
+        <w:rPr>
+          <w:lang w:val="en-US"/>
+        </w:rPr>
+        <w:t>yashil</w:t>
+      </w:r>
+      <w:proofErr w:type="spellEnd"/>
+      <w:r>
+        <w:rPr>
+          <w:lang w:val="ru-RU"/>
+        </w:rPr>
+        <w:t>-</w:t>
+      </w:r>
+      <w:proofErr w:type="spellStart"/>
+      <w:r>
+        <w:rPr>
+          <w:lang w:val="en-US"/>
+        </w:rPr>
+        <w:t>hamkor</w:t>
+      </w:r>
+      <w:proofErr w:type="spellEnd"/>
+      <w:r>
+        <w:rPr>
+          <w:lang w:val="ru-RU"/>
+        </w:rPr>
+        <w:t>.</w:t>
+      </w:r>
+      <w:proofErr w:type="spellStart"/>
+      <w:r>
+        <w:rPr>
+          <w:lang w:val="en-US"/>
+        </w:rPr>
+        <w:t>uz</w:t>
+      </w:r>
+      <w:proofErr w:type="spellEnd"/>
+      <w:r>
+        <w:t xml:space="preserve"> </w:t>
+      </w:r>
+      <w:r>
+        <w:t>(далее — «Сайт»), принадлежащего ООО «Live Media Team» (далее — «Оператор»).</w:t>
       </w:r>
     </w:p>
     <w:p>
@@ -445,8 +511,186 @@
       </w:r>
     </w:p>
     <w:p>
-      <w:r>
-        <w:t>7.2. Для реализации своих прав Пользователь может обратиться к Оператору по адресу электронной почты: [указать e-mail] или по почтовому адресу: [указать адрес].</w:t>
+      <w:pPr>
+        <w:rPr>
+          <w:lang w:val="ru-RU"/>
+        </w:rPr>
+      </w:pPr>
+      <w:r>
+        <w:t xml:space="preserve">7.2. Для реализации своих прав Пользователь может обратиться к Оператору по адресу электронной почты: </w:t>
+      </w:r>
+      <w:r>
+        <w:rPr>
+          <w:lang w:val="en-US"/>
+        </w:rPr>
+        <w:fldChar w:fldCharType="begin"/>
+      </w:r>
+      <w:r>
+        <w:rPr>
+          <w:lang w:val="en-US"/>
+        </w:rPr>
+        <w:instrText>HYPERLINK</w:instrText>
+      </w:r>
+      <w:r>
+        <w:rPr>
+          <w:lang w:val="ru-RU"/>
+        </w:rPr>
+        <w:instrText xml:space="preserve"> "</w:instrText>
+      </w:r>
+      <w:r>
+        <w:rPr>
+          <w:lang w:val="en-US"/>
+        </w:rPr>
+        <w:instrText>mailto</w:instrText>
+      </w:r>
+      <w:r>
+        <w:rPr>
+          <w:lang w:val="ru-RU"/>
+        </w:rPr>
+        <w:instrText>:</w:instrText>
+      </w:r>
+      <w:r>
+        <w:rPr>
+          <w:lang w:val="en-US"/>
+        </w:rPr>
+        <w:instrText>yashilhamkor</w:instrText>
+      </w:r>
+      <w:r>
+        <w:rPr>
+          <w:lang w:val="ru-RU"/>
+        </w:rPr>
+        <w:instrText>@</w:instrText>
+      </w:r>
+      <w:r>
+        <w:rPr>
+          <w:lang w:val="en-US"/>
+        </w:rPr>
+        <w:instrText>gmail</w:instrText>
+      </w:r>
+      <w:r>
+        <w:rPr>
+          <w:lang w:val="ru-RU"/>
+        </w:rPr>
+        <w:instrText>.</w:instrText>
+      </w:r>
+      <w:r>
+        <w:rPr>
+          <w:lang w:val="en-US"/>
+        </w:rPr>
+        <w:instrText>com</w:instrText>
+      </w:r>
+      <w:r>
+        <w:rPr>
+          <w:lang w:val="ru-RU"/>
+        </w:rPr>
+        <w:instrText>"</w:instrText>
+      </w:r>
+      <w:r>
+        <w:rPr>
+          <w:lang w:val="en-US"/>
+        </w:rPr>
+        <w:fldChar w:fldCharType="separate"/>
+      </w:r>
+      <w:r>
+        <w:rPr>
+          <w:rStyle w:val="Hyperlink"/>
+          <w:lang w:val="en-US"/>
+        </w:rPr>
+        <w:t>yashilhamkor</w:t>
+      </w:r>
+      <w:r>
+        <w:rPr>
+          <w:rStyle w:val="Hyperlink"/>
+          <w:lang w:val="ru-RU"/>
+        </w:rPr>
+        <w:t>@</w:t>
+      </w:r>
+      <w:r>
+        <w:rPr>
+          <w:rStyle w:val="Hyperlink"/>
+          <w:lang w:val="en-US"/>
+        </w:rPr>
+        <w:t>gmail</w:t>
+      </w:r>
+      <w:r>
+        <w:rPr>
+          <w:rStyle w:val="Hyperlink"/>
+          <w:lang w:val="ru-RU"/>
+        </w:rPr>
+        <w:t>.</w:t>
+      </w:r>
+      <w:r>
+        <w:rPr>
+          <w:rStyle w:val="Hyperlink"/>
+          <w:lang w:val="en-US"/>
+        </w:rPr>
+        <w:t>com</w:t>
+      </w:r>
+      <w:r>
+        <w:rPr>
+          <w:lang w:val="en-US"/>
+        </w:rPr>
+        <w:fldChar w:fldCharType="end"/>
+      </w:r>
+      <w:r>
+        <w:rPr>
+          <w:lang w:val="ru-RU"/>
+        </w:rPr>
+        <w:t xml:space="preserve"> </w:t>
+      </w:r>
+      <w:r>
+        <w:rPr>
+          <w:lang w:val="ru-RU"/>
+        </w:rPr>
+        <w:t xml:space="preserve">или по почтовому адресу: </w:t>
+      </w:r>
+      <w:r>
+        <w:rPr>
+          <w:lang w:val="ru-RU"/>
+        </w:rPr>
+        <w:t xml:space="preserve">г. Ташкент, </w:t>
+      </w:r>
+      <w:proofErr w:type="spellStart"/>
+      <w:r>
+        <w:rPr>
+          <w:lang w:val="ru-RU"/>
+        </w:rPr>
+        <w:t>Юнусабадский</w:t>
+      </w:r>
+      <w:proofErr w:type="spellEnd"/>
+      <w:r>
+        <w:rPr>
+          <w:lang w:val="ru-RU"/>
+        </w:rPr>
+        <w:t xml:space="preserve"> район, </w:t>
+      </w:r>
+      <w:proofErr w:type="spellStart"/>
+      <w:r>
+        <w:rPr>
+          <w:lang w:val="ru-RU"/>
+        </w:rPr>
+        <w:t>Марказ</w:t>
+      </w:r>
+      <w:proofErr w:type="spellEnd"/>
+      <w:r>
+        <w:rPr>
+          <w:lang w:val="ru-RU"/>
+        </w:rPr>
+        <w:t xml:space="preserve"> 5 </w:t>
+      </w:r>
+      <w:proofErr w:type="spellStart"/>
+      <w:r>
+        <w:rPr>
+          <w:lang w:val="ru-RU"/>
+        </w:rPr>
+        <w:t>мавзеси</w:t>
+      </w:r>
+      <w:proofErr w:type="spellEnd"/>
+      <w:r>
+        <w:rPr>
+          <w:lang w:val="ru-RU"/>
+        </w:rPr>
+        <w:t>, 56-ДОМ 3-КВ</w:t>
       </w:r>
     </w:p>
     <w:p>
@@ -573,31 +817,7 @@
         <w:rPr>
           <w:lang w:val="ru-RU"/>
         </w:rPr>
-        <w:t>, 56</w:t>
-      </w:r>
-      <w:r>
-        <w:rPr>
-          <w:lang w:val="ru-RU"/>
-        </w:rPr>
-        <w:t>-</w:t>
-      </w:r>
-      <w:r>
-        <w:rPr>
-          <w:lang w:val="ru-RU"/>
-        </w:rPr>
-        <w:t>ДОМ 3</w:t>
-      </w:r>
-      <w:r>
-        <w:rPr>
-          <w:lang w:val="ru-RU"/>
-        </w:rPr>
-        <w:t>-</w:t>
-      </w:r>
-      <w:r>
-        <w:rPr>
-          <w:lang w:val="ru-RU"/>
-        </w:rPr>
-        <w:t>КВ</w:t>
+        <w:t>, 56-ДОМ 3-КВ</w:t>
       </w:r>
     </w:p>
     <w:p>
@@ -611,31 +831,27 @@
       <w:r>
         <w:t xml:space="preserve"> </w:t>
       </w:r>
-      <w:proofErr w:type="spellStart"/>
       <w:r>
         <w:rPr>
           <w:lang w:val="en-US"/>
         </w:rPr>
         <w:t>yashilhamkor</w:t>
       </w:r>
-      <w:proofErr w:type="spellEnd"/>
-      <w:r>
-        <w:rPr>
-          <w:lang w:val="ru-RU"/>
+      <w:r>
+        <w:rPr>
+          <w:lang w:val="en-US"/>
         </w:rPr>
         <w:t>@</w:t>
       </w:r>
-      <w:proofErr w:type="spellStart"/>
       <w:r>
         <w:rPr>
           <w:lang w:val="en-US"/>
         </w:rPr>
         <w:t>gmail</w:t>
       </w:r>
-      <w:proofErr w:type="spellEnd"/>
-      <w:r>
-        <w:rPr>
-          <w:lang w:val="ru-RU"/>
+      <w:r>
+        <w:rPr>
+          <w:lang w:val="en-US"/>
         </w:rPr>
         <w:t>.</w:t>
       </w:r>
@@ -1656,6 +1872,18 @@
       <w:szCs w:val="20"/>
     </w:rPr>
   </w:style>
+  <w:style w:type="character" w:styleId="UnresolvedMention">
+    <w:name w:val="Unresolved Mention"/>
+    <w:basedOn w:val="DefaultParagraphFont"/>
+    <w:uiPriority w:val="99"/>
+    <w:semiHidden/>
+    <w:unhideWhenUsed/>
+    <w:rsid w:val="004365A3"/>
+    <w:rPr>
+      <w:color w:val="605E5C"/>
+      <w:shd w:val="clear" w:color="auto" w:fill="E1DFDD"/>
+    </w:rPr>
+  </w:style>
 </w:styles>
 </file>
 

</xml_diff>